<commit_message>
Terminado buscar, alta, baja y modificación de tareas.
</commit_message>
<xml_diff>
--- a/docs/Escenarios de CU.docx
+++ b/docs/Escenarios de CU.docx
@@ -15710,7 +15710,19 @@
               <w:rPr>
                 <w:rFonts w:eastAsia="Verdana"/>
               </w:rPr>
-              <w:t>El CU finaliza.</w:t>
+              <w:t xml:space="preserve">El </w:t>
+            </w:r>
+            <w:r>
+              <w:rPr>
+                <w:rFonts w:eastAsia="Verdana"/>
+              </w:rPr>
+              <w:t>caso de uso fi</w:t>
+            </w:r>
+            <w:r>
+              <w:rPr>
+                <w:rFonts w:eastAsia="Verdana"/>
+              </w:rPr>
+              <w:t>naliza.</w:t>
             </w:r>
           </w:p>
         </w:tc>
@@ -18288,7 +18300,19 @@
               <w:rPr>
                 <w:rFonts w:eastAsia="Verdana"/>
               </w:rPr>
-              <w:t>El CU finaliza.</w:t>
+              <w:t xml:space="preserve">El </w:t>
+            </w:r>
+            <w:r>
+              <w:rPr>
+                <w:rFonts w:eastAsia="Verdana"/>
+              </w:rPr>
+              <w:t>caso de uso fi</w:t>
+            </w:r>
+            <w:r>
+              <w:rPr>
+                <w:rFonts w:eastAsia="Verdana"/>
+              </w:rPr>
+              <w:t>naliza.</w:t>
             </w:r>
           </w:p>
         </w:tc>
@@ -21921,7 +21945,7 @@
               <w:t>1</w:t>
             </w:r>
             <w:r>
-              <w:t>.</w:t>
+              <w:t xml:space="preserve"> asociadas.</w:t>
             </w:r>
           </w:p>
         </w:tc>
@@ -21945,6 +21969,8 @@
                 <w:rFonts w:ascii="Arial" w:hAnsi="Arial" w:cs="Arial"/>
               </w:rPr>
             </w:pPr>
+            <w:bookmarkStart w:id="27" w:name="_GoBack"/>
+            <w:bookmarkEnd w:id="27"/>
           </w:p>
         </w:tc>
       </w:tr>
@@ -22389,7 +22415,7 @@
       <w:pPr>
         <w:pStyle w:val="Ttulo1"/>
       </w:pPr>
-      <w:bookmarkStart w:id="27" w:name="_Toc465787960"/>
+      <w:bookmarkStart w:id="28" w:name="_Toc465787960"/>
       <w:r>
         <w:lastRenderedPageBreak/>
         <w:t xml:space="preserve">CU016 – </w:t>
@@ -22406,7 +22432,7 @@
         </w:rPr>
         <w:t>Herramientas</w:t>
       </w:r>
-      <w:bookmarkEnd w:id="27"/>
+      <w:bookmarkEnd w:id="28"/>
     </w:p>
     <w:tbl>
       <w:tblPr>
@@ -23572,9 +23598,9 @@
       <w:pPr>
         <w:pStyle w:val="Ttulo1"/>
       </w:pPr>
-      <w:bookmarkStart w:id="28" w:name="_CU017_–_Dar"/>
-      <w:bookmarkStart w:id="29" w:name="_Toc465787961"/>
-      <w:bookmarkEnd w:id="28"/>
+      <w:bookmarkStart w:id="29" w:name="_CU017_–_Dar"/>
+      <w:bookmarkStart w:id="30" w:name="_Toc465787961"/>
+      <w:bookmarkEnd w:id="29"/>
       <w:r>
         <w:lastRenderedPageBreak/>
         <w:t xml:space="preserve">CU017 – </w:t>
@@ -23585,7 +23611,7 @@
         </w:rPr>
         <w:t>Dar de Alta Herramienta</w:t>
       </w:r>
-      <w:bookmarkEnd w:id="29"/>
+      <w:bookmarkEnd w:id="30"/>
     </w:p>
     <w:tbl>
       <w:tblPr>
@@ -24794,9 +24820,9 @@
       <w:pPr>
         <w:pStyle w:val="Ttulo1"/>
       </w:pPr>
-      <w:bookmarkStart w:id="30" w:name="_CU018_–_Dar"/>
-      <w:bookmarkStart w:id="31" w:name="_Toc465787962"/>
-      <w:bookmarkEnd w:id="30"/>
+      <w:bookmarkStart w:id="31" w:name="_CU018_–_Dar"/>
+      <w:bookmarkStart w:id="32" w:name="_Toc465787962"/>
+      <w:bookmarkEnd w:id="31"/>
       <w:r>
         <w:lastRenderedPageBreak/>
         <w:t xml:space="preserve">CU018 – </w:t>
@@ -24807,7 +24833,7 @@
         </w:rPr>
         <w:t>Dar de Baja Herramienta</w:t>
       </w:r>
-      <w:bookmarkEnd w:id="31"/>
+      <w:bookmarkEnd w:id="32"/>
     </w:p>
     <w:tbl>
       <w:tblPr>
@@ -25530,7 +25556,19 @@
               <w:rPr>
                 <w:rFonts w:eastAsia="Verdana"/>
               </w:rPr>
-              <w:t>El CU finaliza.</w:t>
+              <w:t xml:space="preserve">El </w:t>
+            </w:r>
+            <w:r>
+              <w:rPr>
+                <w:rFonts w:eastAsia="Verdana"/>
+              </w:rPr>
+              <w:t>caso de uso fi</w:t>
+            </w:r>
+            <w:r>
+              <w:rPr>
+                <w:rFonts w:eastAsia="Verdana"/>
+              </w:rPr>
+              <w:t>naliza.</w:t>
             </w:r>
           </w:p>
         </w:tc>
@@ -26088,7 +26126,7 @@
       <w:pPr>
         <w:pStyle w:val="Ttulo1"/>
       </w:pPr>
-      <w:bookmarkStart w:id="32" w:name="_Toc465787963"/>
+      <w:bookmarkStart w:id="33" w:name="_Toc465787963"/>
       <w:r>
         <w:lastRenderedPageBreak/>
         <w:t xml:space="preserve">CU019 – </w:t>
@@ -26105,7 +26143,7 @@
         </w:rPr>
         <w:t>Materiales</w:t>
       </w:r>
-      <w:bookmarkEnd w:id="32"/>
+      <w:bookmarkEnd w:id="33"/>
     </w:p>
     <w:tbl>
       <w:tblPr>
@@ -27344,9 +27382,9 @@
       <w:pPr>
         <w:pStyle w:val="Ttulo1"/>
       </w:pPr>
-      <w:bookmarkStart w:id="33" w:name="_CU020_–_Dar"/>
-      <w:bookmarkStart w:id="34" w:name="_Toc465787964"/>
-      <w:bookmarkEnd w:id="33"/>
+      <w:bookmarkStart w:id="34" w:name="_CU020_–_Dar"/>
+      <w:bookmarkStart w:id="35" w:name="_Toc465787964"/>
+      <w:bookmarkEnd w:id="34"/>
       <w:r>
         <w:lastRenderedPageBreak/>
         <w:t xml:space="preserve">CU020 – </w:t>
@@ -27357,7 +27395,7 @@
         </w:rPr>
         <w:t>Dar de Alta Material</w:t>
       </w:r>
-      <w:bookmarkEnd w:id="34"/>
+      <w:bookmarkEnd w:id="35"/>
     </w:p>
     <w:tbl>
       <w:tblPr>
@@ -28613,9 +28651,9 @@
       <w:pPr>
         <w:pStyle w:val="Ttulo1"/>
       </w:pPr>
-      <w:bookmarkStart w:id="35" w:name="_CU021_–_Dar"/>
-      <w:bookmarkStart w:id="36" w:name="_Toc465787965"/>
-      <w:bookmarkEnd w:id="35"/>
+      <w:bookmarkStart w:id="36" w:name="_CU021_–_Dar"/>
+      <w:bookmarkStart w:id="37" w:name="_Toc465787965"/>
+      <w:bookmarkEnd w:id="36"/>
       <w:r>
         <w:lastRenderedPageBreak/>
         <w:t xml:space="preserve">CU021 – </w:t>
@@ -28626,7 +28664,7 @@
         </w:rPr>
         <w:t>Dar de Baja Material</w:t>
       </w:r>
-      <w:bookmarkEnd w:id="36"/>
+      <w:bookmarkEnd w:id="37"/>
     </w:p>
     <w:tbl>
       <w:tblPr>
@@ -29298,7 +29336,19 @@
               <w:rPr>
                 <w:rFonts w:eastAsia="Verdana"/>
               </w:rPr>
-              <w:t>El CU finaliza.</w:t>
+              <w:t xml:space="preserve">El </w:t>
+            </w:r>
+            <w:r>
+              <w:rPr>
+                <w:rFonts w:eastAsia="Verdana"/>
+              </w:rPr>
+              <w:t>caso de uso fi</w:t>
+            </w:r>
+            <w:r>
+              <w:rPr>
+                <w:rFonts w:eastAsia="Verdana"/>
+              </w:rPr>
+              <w:t>naliza.</w:t>
             </w:r>
           </w:p>
         </w:tc>
@@ -29588,7 +29638,19 @@
               <w:rPr>
                 <w:rFonts w:eastAsia="Verdana"/>
               </w:rPr>
-              <w:t>El CU finaliza.</w:t>
+              <w:t xml:space="preserve">El </w:t>
+            </w:r>
+            <w:r>
+              <w:rPr>
+                <w:rFonts w:eastAsia="Verdana"/>
+              </w:rPr>
+              <w:t>caso de uso fi</w:t>
+            </w:r>
+            <w:r>
+              <w:rPr>
+                <w:rFonts w:eastAsia="Verdana"/>
+              </w:rPr>
+              <w:t>naliza.</w:t>
             </w:r>
           </w:p>
         </w:tc>
@@ -30046,7 +30108,7 @@
       <w:pPr>
         <w:pStyle w:val="Ttulo1"/>
       </w:pPr>
-      <w:bookmarkStart w:id="37" w:name="_Toc465787966"/>
+      <w:bookmarkStart w:id="38" w:name="_Toc465787966"/>
       <w:r>
         <w:lastRenderedPageBreak/>
         <w:t xml:space="preserve">CU022 – </w:t>
@@ -30063,7 +30125,7 @@
         </w:rPr>
         <w:t>Procesos</w:t>
       </w:r>
-      <w:bookmarkEnd w:id="37"/>
+      <w:bookmarkEnd w:id="38"/>
     </w:p>
     <w:tbl>
       <w:tblPr>
@@ -31590,9 +31652,9 @@
       <w:pPr>
         <w:pStyle w:val="Ttulo1"/>
       </w:pPr>
-      <w:bookmarkStart w:id="38" w:name="_CU023_–_Dar"/>
-      <w:bookmarkStart w:id="39" w:name="_Toc465787967"/>
-      <w:bookmarkEnd w:id="38"/>
+      <w:bookmarkStart w:id="39" w:name="_CU023_–_Dar"/>
+      <w:bookmarkStart w:id="40" w:name="_Toc465787967"/>
+      <w:bookmarkEnd w:id="39"/>
       <w:r>
         <w:lastRenderedPageBreak/>
         <w:t xml:space="preserve">CU023 – </w:t>
@@ -31603,7 +31665,7 @@
         </w:rPr>
         <w:t>Dar de Alta Proceso</w:t>
       </w:r>
-      <w:bookmarkEnd w:id="39"/>
+      <w:bookmarkEnd w:id="40"/>
     </w:p>
     <w:tbl>
       <w:tblPr>
@@ -32658,7 +32720,13 @@
               <w:rPr>
                 <w:rFonts w:eastAsia="Verdana"/>
               </w:rPr>
-              <w:t>El CU vuelve al punto 2</w:t>
+              <w:t>El caso de uso</w:t>
+            </w:r>
+            <w:r>
+              <w:rPr>
+                <w:rFonts w:eastAsia="Verdana"/>
+              </w:rPr>
+              <w:t xml:space="preserve"> vuelve al punto 2</w:t>
             </w:r>
             <w:r>
               <w:rPr>
@@ -33080,9 +33148,9 @@
       <w:pPr>
         <w:pStyle w:val="Ttulo1"/>
       </w:pPr>
-      <w:bookmarkStart w:id="40" w:name="_CU024_–_Modificar"/>
-      <w:bookmarkStart w:id="41" w:name="_Toc465787968"/>
-      <w:bookmarkEnd w:id="40"/>
+      <w:bookmarkStart w:id="41" w:name="_CU024_–_Modificar"/>
+      <w:bookmarkStart w:id="42" w:name="_Toc465787968"/>
+      <w:bookmarkEnd w:id="41"/>
       <w:r>
         <w:lastRenderedPageBreak/>
         <w:t xml:space="preserve">CU024 – </w:t>
@@ -33093,7 +33161,7 @@
         </w:rPr>
         <w:t>Modificar Proceso</w:t>
       </w:r>
-      <w:bookmarkEnd w:id="41"/>
+      <w:bookmarkEnd w:id="42"/>
     </w:p>
     <w:tbl>
       <w:tblPr>
@@ -34028,7 +34096,13 @@
               <w:rPr>
                 <w:rFonts w:eastAsia="Verdana"/>
               </w:rPr>
-              <w:t>El CU vuelve al punto 2</w:t>
+              <w:t>El caso de uso</w:t>
+            </w:r>
+            <w:r>
+              <w:rPr>
+                <w:rFonts w:eastAsia="Verdana"/>
+              </w:rPr>
+              <w:t xml:space="preserve"> vuelve al punto 2</w:t>
             </w:r>
             <w:r>
               <w:rPr>
@@ -34161,7 +34235,13 @@
                 <w:rFonts w:eastAsia="Verdana"/>
               </w:rPr>
               <w:lastRenderedPageBreak/>
-              <w:t xml:space="preserve">El CU continúa en el punto </w:t>
+              <w:t>El caso de uso</w:t>
+            </w:r>
+            <w:r>
+              <w:rPr>
+                <w:rFonts w:eastAsia="Verdana"/>
+              </w:rPr>
+              <w:t xml:space="preserve"> continúa en el punto </w:t>
             </w:r>
             <w:r>
               <w:rPr>
@@ -34216,8 +34296,6 @@
             <w:r>
               <w:t>.</w:t>
             </w:r>
-            <w:bookmarkStart w:id="42" w:name="_GoBack"/>
-            <w:bookmarkEnd w:id="42"/>
           </w:p>
         </w:tc>
         <w:tc>
@@ -34290,7 +34368,19 @@
               <w:rPr>
                 <w:rFonts w:eastAsia="Verdana"/>
               </w:rPr>
-              <w:t>El CU finaliza.</w:t>
+              <w:t xml:space="preserve">El </w:t>
+            </w:r>
+            <w:r>
+              <w:rPr>
+                <w:rFonts w:eastAsia="Verdana"/>
+              </w:rPr>
+              <w:t>caso de uso fi</w:t>
+            </w:r>
+            <w:r>
+              <w:rPr>
+                <w:rFonts w:eastAsia="Verdana"/>
+              </w:rPr>
+              <w:t>naliza.</w:t>
             </w:r>
           </w:p>
         </w:tc>
@@ -38920,18 +39010,6 @@
               <w:t>.</w:t>
             </w:r>
           </w:p>
-          <w:p>
-            <w:pPr>
-              <w:pStyle w:val="Item"/>
-              <w:ind w:right="68"/>
-              <w:rPr>
-                <w:szCs w:val="20"/>
-              </w:rPr>
-            </w:pPr>
-            <w:r>
-              <w:t>El estado de la tarea a modificar debe ser planificada.</w:t>
-            </w:r>
-          </w:p>
         </w:tc>
       </w:tr>
       <w:tr>
@@ -39533,7 +39611,7 @@
               <w:pStyle w:val="Flujoprincipal"/>
             </w:pPr>
             <w:r>
-              <w:t>El sistema guarda los cambios del proceso.</w:t>
+              <w:t>El sistema verifica que la tarea a guardar está planificada y guarda los cambios.</w:t>
             </w:r>
           </w:p>
         </w:tc>
@@ -39550,13 +39628,63 @@
           </w:tcPr>
           <w:p>
             <w:pPr>
-              <w:spacing w:after="0" w:line="241" w:lineRule="auto"/>
-              <w:ind w:left="1" w:right="68" w:firstLine="0"/>
-              <w:jc w:val="left"/>
-              <w:rPr>
-                <w:rFonts w:ascii="Arial" w:eastAsia="Verdana" w:hAnsi="Arial" w:cs="Arial"/>
-              </w:rPr>
-            </w:pPr>
+              <w:pStyle w:val="Flujoalternativo"/>
+              <w:rPr>
+                <w:rFonts w:eastAsia="Verdana"/>
+              </w:rPr>
+            </w:pPr>
+            <w:r>
+              <w:rPr>
+                <w:rFonts w:eastAsia="Verdana"/>
+              </w:rPr>
+              <w:t>La tarea a eliminar está en un estado diferente a planificada.</w:t>
+            </w:r>
+          </w:p>
+          <w:p>
+            <w:pPr>
+              <w:pStyle w:val="Flujoalternativo2"/>
+              <w:rPr>
+                <w:rFonts w:eastAsia="Verdana"/>
+              </w:rPr>
+            </w:pPr>
+            <w:r>
+              <w:rPr>
+                <w:rFonts w:eastAsia="Verdana"/>
+              </w:rPr>
+              <w:t>El sistema muestra un</w:t>
+            </w:r>
+            <w:r>
+              <w:rPr>
+                <w:rFonts w:eastAsia="Verdana"/>
+              </w:rPr>
+              <w:t xml:space="preserve"> </w:t>
+            </w:r>
+            <w:r>
+              <w:rPr>
+                <w:rFonts w:eastAsia="Verdana"/>
+              </w:rPr>
+              <w:t>mensaje de error</w:t>
+            </w:r>
+            <w:r>
+              <w:rPr>
+                <w:rFonts w:eastAsia="Verdana"/>
+              </w:rPr>
+              <w:t xml:space="preserve"> presentando el problema.</w:t>
+            </w:r>
+          </w:p>
+          <w:p>
+            <w:pPr>
+              <w:pStyle w:val="Flujoalternativo2"/>
+              <w:rPr>
+                <w:rFonts w:eastAsia="Verdana"/>
+              </w:rPr>
+            </w:pPr>
+            <w:r>
+              <w:rPr>
+                <w:rFonts w:eastAsia="Verdana"/>
+              </w:rPr>
+              <w:t>El caso de uso finaliza.</w:t>
+            </w:r>
           </w:p>
         </w:tc>
       </w:tr>
@@ -40148,27 +40276,6 @@
               <w:t>.</w:t>
             </w:r>
           </w:p>
-          <w:p>
-            <w:pPr>
-              <w:pStyle w:val="Item"/>
-              <w:ind w:right="68"/>
-              <w:rPr>
-                <w:szCs w:val="20"/>
-              </w:rPr>
-            </w:pPr>
-            <w:r>
-              <w:t xml:space="preserve">El estado de la tarea a </w:t>
-            </w:r>
-            <w:r>
-              <w:t>eliminar</w:t>
-            </w:r>
-            <w:r>
-              <w:t xml:space="preserve"> debe ser planificada</w:t>
-            </w:r>
-            <w:r>
-              <w:t>.</w:t>
-            </w:r>
-          </w:p>
         </w:tc>
       </w:tr>
       <w:tr>
@@ -40539,7 +40646,7 @@
       </w:tr>
       <w:tr>
         <w:trPr>
-          <w:trHeight w:val="805"/>
+          <w:trHeight w:val="270"/>
         </w:trPr>
         <w:tc>
           <w:tcPr>
@@ -40584,31 +40691,7 @@
               <w:t>tarea</w:t>
             </w:r>
             <w:r>
-              <w:t xml:space="preserve">. El sistema elimina </w:t>
-            </w:r>
-            <w:r>
-              <w:t>la tarea</w:t>
-            </w:r>
-            <w:r>
-              <w:t xml:space="preserve"> y presenta un mensaje indicando: “Los datos de</w:t>
-            </w:r>
-            <w:r>
-              <w:t xml:space="preserve"> </w:t>
-            </w:r>
-            <w:r>
-              <w:t>l</w:t>
-            </w:r>
-            <w:r>
-              <w:t>a</w:t>
-            </w:r>
-            <w:r>
-              <w:t xml:space="preserve"> </w:t>
-            </w:r>
-            <w:r>
-              <w:t>tarea</w:t>
-            </w:r>
-            <w:r>
-              <w:t xml:space="preserve"> han sido eliminados del sistema.”</w:t>
+              <w:t>.</w:t>
             </w:r>
           </w:p>
         </w:tc>
@@ -40665,6 +40748,109 @@
                 <w:rFonts w:eastAsia="Verdana"/>
               </w:rPr>
               <w:t>tarea</w:t>
+            </w:r>
+            <w:r>
+              <w:rPr>
+                <w:rFonts w:eastAsia="Verdana"/>
+              </w:rPr>
+              <w:t>.</w:t>
+            </w:r>
+          </w:p>
+          <w:p>
+            <w:pPr>
+              <w:pStyle w:val="Flujoalternativo2"/>
+              <w:rPr>
+                <w:rFonts w:eastAsia="Verdana"/>
+              </w:rPr>
+            </w:pPr>
+            <w:r>
+              <w:rPr>
+                <w:rFonts w:eastAsia="Verdana"/>
+              </w:rPr>
+              <w:t>El caso de uso finaliza.</w:t>
+            </w:r>
+          </w:p>
+        </w:tc>
+      </w:tr>
+      <w:tr>
+        <w:trPr>
+          <w:trHeight w:val="873"/>
+        </w:trPr>
+        <w:tc>
+          <w:tcPr>
+            <w:tcW w:w="4317" w:type="dxa"/>
+            <w:gridSpan w:val="2"/>
+            <w:tcBorders>
+              <w:top w:val="single" w:sz="4" w:space="0" w:color="000000"/>
+              <w:left w:val="single" w:sz="4" w:space="0" w:color="000000"/>
+              <w:bottom w:val="single" w:sz="4" w:space="0" w:color="000000"/>
+              <w:right w:val="single" w:sz="4" w:space="0" w:color="000000"/>
+            </w:tcBorders>
+          </w:tcPr>
+          <w:p>
+            <w:pPr>
+              <w:pStyle w:val="Flujoprincipal"/>
+            </w:pPr>
+            <w:r>
+              <w:t>El sistema verifica que la tarea a eliminar está planificada, la elimina y presenta un mensaje indicando: “Los datos de la tarea han sido eliminados del sistema.”</w:t>
+            </w:r>
+          </w:p>
+        </w:tc>
+        <w:tc>
+          <w:tcPr>
+            <w:tcW w:w="4327" w:type="dxa"/>
+            <w:gridSpan w:val="2"/>
+            <w:tcBorders>
+              <w:top w:val="single" w:sz="4" w:space="0" w:color="000000"/>
+              <w:left w:val="single" w:sz="4" w:space="0" w:color="000000"/>
+              <w:bottom w:val="single" w:sz="4" w:space="0" w:color="000000"/>
+              <w:right w:val="single" w:sz="4" w:space="0" w:color="000000"/>
+            </w:tcBorders>
+          </w:tcPr>
+          <w:p>
+            <w:pPr>
+              <w:pStyle w:val="Flujoalternativo"/>
+              <w:rPr>
+                <w:rFonts w:eastAsia="Verdana"/>
+              </w:rPr>
+            </w:pPr>
+            <w:r>
+              <w:rPr>
+                <w:rFonts w:eastAsia="Verdana"/>
+              </w:rPr>
+              <w:t>La tarea a eliminar está en un estado diferente a planificada.</w:t>
+            </w:r>
+          </w:p>
+          <w:p>
+            <w:pPr>
+              <w:pStyle w:val="Flujoalternativo2"/>
+              <w:rPr>
+                <w:rFonts w:eastAsia="Verdana"/>
+              </w:rPr>
+            </w:pPr>
+            <w:r>
+              <w:rPr>
+                <w:rFonts w:eastAsia="Verdana"/>
+              </w:rPr>
+              <w:t>El sistema muestra un</w:t>
+            </w:r>
+            <w:r>
+              <w:rPr>
+                <w:rFonts w:eastAsia="Verdana"/>
+              </w:rPr>
+              <w:t xml:space="preserve"> </w:t>
+            </w:r>
+            <w:r>
+              <w:rPr>
+                <w:rFonts w:eastAsia="Verdana"/>
+              </w:rPr>
+              <w:t>mensaje de error</w:t>
+            </w:r>
+            <w:r>
+              <w:rPr>
+                <w:rFonts w:eastAsia="Verdana"/>
+              </w:rPr>
+              <w:t xml:space="preserve"> presentando el problema</w:t>
             </w:r>
             <w:r>
               <w:rPr>
@@ -43830,7 +44016,13 @@
               <w:pStyle w:val="Flujoprincipal"/>
             </w:pPr>
             <w:r>
-              <w:t>El CU finaliza.</w:t>
+              <w:t xml:space="preserve">El </w:t>
+            </w:r>
+            <w:r>
+              <w:t>caso de uso fi</w:t>
+            </w:r>
+            <w:r>
+              <w:t>naliza.</w:t>
             </w:r>
           </w:p>
         </w:tc>
@@ -44913,7 +45105,13 @@
               <w:pStyle w:val="Flujoprincipal"/>
             </w:pPr>
             <w:r>
-              <w:t>El CU finaliza.</w:t>
+              <w:t xml:space="preserve">El </w:t>
+            </w:r>
+            <w:r>
+              <w:t>caso de uso fi</w:t>
+            </w:r>
+            <w:r>
+              <w:t>naliza.</w:t>
             </w:r>
           </w:p>
         </w:tc>
@@ -45985,7 +46183,19 @@
               <w:rPr>
                 <w:lang w:val="es-ES"/>
               </w:rPr>
-              <w:t>El CU finaliza.</w:t>
+              <w:t xml:space="preserve">El </w:t>
+            </w:r>
+            <w:r>
+              <w:rPr>
+                <w:lang w:val="es-ES"/>
+              </w:rPr>
+              <w:t>caso de uso fi</w:t>
+            </w:r>
+            <w:r>
+              <w:rPr>
+                <w:lang w:val="es-ES"/>
+              </w:rPr>
+              <w:t>naliza.</w:t>
             </w:r>
           </w:p>
         </w:tc>
@@ -46949,7 +47159,19 @@
               <w:rPr>
                 <w:rFonts w:eastAsia="Verdana"/>
               </w:rPr>
-              <w:t>El CU finaliza.</w:t>
+              <w:t xml:space="preserve">El </w:t>
+            </w:r>
+            <w:r>
+              <w:rPr>
+                <w:rFonts w:eastAsia="Verdana"/>
+              </w:rPr>
+              <w:t>caso de uso fi</w:t>
+            </w:r>
+            <w:r>
+              <w:rPr>
+                <w:rFonts w:eastAsia="Verdana"/>
+              </w:rPr>
+              <w:t>naliza.</w:t>
             </w:r>
           </w:p>
         </w:tc>
@@ -47045,7 +47267,19 @@
               <w:rPr>
                 <w:rFonts w:eastAsia="Verdana"/>
               </w:rPr>
-              <w:t>El CU finaliza.</w:t>
+              <w:t xml:space="preserve">El </w:t>
+            </w:r>
+            <w:r>
+              <w:rPr>
+                <w:rFonts w:eastAsia="Verdana"/>
+              </w:rPr>
+              <w:t>caso de uso fi</w:t>
+            </w:r>
+            <w:r>
+              <w:rPr>
+                <w:rFonts w:eastAsia="Verdana"/>
+              </w:rPr>
+              <w:t>naliza.</w:t>
             </w:r>
           </w:p>
         </w:tc>
@@ -48173,7 +48407,13 @@
               <w:pStyle w:val="Flujoalternativo2"/>
             </w:pPr>
             <w:r>
-              <w:t>El CU continúa en el paso 2.</w:t>
+              <w:t xml:space="preserve">El </w:t>
+            </w:r>
+            <w:r>
+              <w:t>caso de uso</w:t>
+            </w:r>
+            <w:r>
+              <w:t xml:space="preserve"> continúa en el paso 2.</w:t>
             </w:r>
           </w:p>
         </w:tc>
@@ -49341,7 +49581,19 @@
               <w:rPr>
                 <w:rFonts w:eastAsia="Verdana"/>
               </w:rPr>
-              <w:t>El CU finaliza.</w:t>
+              <w:t xml:space="preserve">El </w:t>
+            </w:r>
+            <w:r>
+              <w:rPr>
+                <w:rFonts w:eastAsia="Verdana"/>
+              </w:rPr>
+              <w:t>caso de uso fi</w:t>
+            </w:r>
+            <w:r>
+              <w:rPr>
+                <w:rFonts w:eastAsia="Verdana"/>
+              </w:rPr>
+              <w:t>naliza.</w:t>
             </w:r>
           </w:p>
         </w:tc>
@@ -49678,6 +49930,7 @@
         <w:docPartUnique/>
       </w:docPartObj>
     </w:sdtPr>
+    <w:sdtEndPr/>
     <w:sdtContent>
       <w:p>
         <w:pPr>
@@ -49698,7 +49951,7 @@
             <w:noProof/>
             <w:lang w:val="es-ES"/>
           </w:rPr>
-          <w:t>32</w:t>
+          <w:t>31</w:t>
         </w:r>
         <w:r>
           <w:fldChar w:fldCharType="end"/>
@@ -51097,7 +51350,6 @@
     <w:lvl w:ilvl="3">
       <w:start w:val="1"/>
       <w:numFmt w:val="upperLetter"/>
-      <w:pStyle w:val="Flujoalternativo3"/>
       <w:suff w:val="space"/>
       <w:lvlText w:val="%1.%2.%3.%4."/>
       <w:lvlJc w:val="left"/>
@@ -52284,6 +52536,9 @@
       <w:startOverride w:val="1"/>
     </w:lvlOverride>
   </w:num>
+  <w:num w:numId="47">
+    <w:abstractNumId w:val="9"/>
+  </w:num>
 </w:numbering>
 </file>
 
@@ -52948,6 +53203,7 @@
     <w:pPr>
       <w:numPr>
         <w:ilvl w:val="3"/>
+        <w:numId w:val="0"/>
       </w:numPr>
     </w:pPr>
     <w:rPr>
@@ -53361,7 +53617,7 @@
 </file>
 
 <file path=customXml/itemProps1.xml><?xml version="1.0" encoding="utf-8"?>
-<ds:datastoreItem xmlns:ds="http://schemas.openxmlformats.org/officeDocument/2006/customXml" ds:itemID="{55B969F1-FF00-472A-BBB6-1938B2322EDB}">
+<ds:datastoreItem xmlns:ds="http://schemas.openxmlformats.org/officeDocument/2006/customXml" ds:itemID="{DB5B858D-92CD-4E49-8ADA-67F59EB5C264}">
   <ds:schemaRefs>
     <ds:schemaRef ds:uri="http://schemas.openxmlformats.org/officeDocument/2006/bibliography"/>
   </ds:schemaRefs>

</xml_diff>

<commit_message>
Continuado cambiar estado de tarea
</commit_message>
<xml_diff>
--- a/docs/Escenarios de CU.docx
+++ b/docs/Escenarios de CU.docx
@@ -42317,8 +42317,6 @@
             <w:r>
               <w:t>:</w:t>
             </w:r>
-            <w:bookmarkStart w:id="54" w:name="_GoBack"/>
-            <w:bookmarkEnd w:id="54"/>
           </w:p>
           <w:p>
             <w:pPr>
@@ -42822,9 +42820,9 @@
       <w:pPr>
         <w:pStyle w:val="Ttulo1"/>
       </w:pPr>
-      <w:bookmarkStart w:id="55" w:name="_CU031_–_Comenzar"/>
-      <w:bookmarkStart w:id="56" w:name="_Toc477631597"/>
-      <w:bookmarkEnd w:id="55"/>
+      <w:bookmarkStart w:id="54" w:name="_CU031_–_Comenzar"/>
+      <w:bookmarkStart w:id="55" w:name="_Toc477631597"/>
+      <w:bookmarkEnd w:id="54"/>
       <w:r>
         <w:lastRenderedPageBreak/>
         <w:t xml:space="preserve">CU031 – </w:t>
@@ -42835,7 +42833,7 @@
         </w:rPr>
         <w:t>Comenzar Tarea</w:t>
       </w:r>
-      <w:bookmarkEnd w:id="56"/>
+      <w:bookmarkEnd w:id="55"/>
     </w:p>
     <w:tbl>
       <w:tblPr>
@@ -43487,7 +43485,13 @@
               <w:pStyle w:val="Flujoprincipal"/>
             </w:pPr>
             <w:r>
-              <w:t>El sistema cambia el estado de la tarea a en ejecución y se lo indica al actor.</w:t>
+              <w:t xml:space="preserve">El sistema cambia el estado de la tarea a </w:t>
+            </w:r>
+            <w:r>
+              <w:t>en ejecución, establece la fecha y hora de comienzo y guarda los cambios</w:t>
+            </w:r>
+            <w:r>
+              <w:t>.</w:t>
             </w:r>
           </w:p>
         </w:tc>
@@ -43811,9 +43815,9 @@
       <w:pPr>
         <w:pStyle w:val="Ttulo1"/>
       </w:pPr>
-      <w:bookmarkStart w:id="57" w:name="_CU032_–_Pausar"/>
-      <w:bookmarkStart w:id="58" w:name="_Toc477631598"/>
-      <w:bookmarkEnd w:id="57"/>
+      <w:bookmarkStart w:id="56" w:name="_CU032_–_Pausar"/>
+      <w:bookmarkStart w:id="57" w:name="_Toc477631598"/>
+      <w:bookmarkEnd w:id="56"/>
       <w:r>
         <w:lastRenderedPageBreak/>
         <w:t xml:space="preserve">CU032 – </w:t>
@@ -43824,7 +43828,7 @@
         </w:rPr>
         <w:t>Pausar Tarea</w:t>
       </w:r>
-      <w:bookmarkEnd w:id="58"/>
+      <w:bookmarkEnd w:id="57"/>
     </w:p>
     <w:tbl>
       <w:tblPr>
@@ -44081,7 +44085,13 @@
               <w:ind w:right="68"/>
             </w:pPr>
             <w:r>
-              <w:t>Una tarea se encuentra en ejecución.</w:t>
+              <w:t>Una tarea</w:t>
+            </w:r>
+            <w:r>
+              <w:t xml:space="preserve"> del operario</w:t>
+            </w:r>
+            <w:r>
+              <w:t xml:space="preserve"> se encuentra en ejecución.</w:t>
             </w:r>
           </w:p>
         </w:tc>
@@ -44380,7 +44390,7 @@
               <w:pStyle w:val="Flujoprincipal"/>
             </w:pPr>
             <w:r>
-              <w:t>El sistema cambia el estado de la tarea a pausada y solicita al actor ingresar la causa de la pausa.</w:t>
+              <w:t>El sistema solicita al actor ingresar la causa de la pausa.</w:t>
             </w:r>
           </w:p>
         </w:tc>
@@ -44477,7 +44487,19 @@
               <w:pStyle w:val="Flujoprincipal"/>
             </w:pPr>
             <w:r>
-              <w:t>El sistema guarda la pausa con la causa ingresada y la fecha y hora actual.</w:t>
+              <w:t xml:space="preserve">El sistema guarda la pausa con la causa ingresada y la fecha y hora </w:t>
+            </w:r>
+            <w:r>
+              <w:t>de inicio,</w:t>
+            </w:r>
+            <w:r>
+              <w:t xml:space="preserve"> cambia el estado de la tarea a pausada</w:t>
+            </w:r>
+            <w:r>
+              <w:t xml:space="preserve"> y guarda los cambios</w:t>
+            </w:r>
+            <w:r>
+              <w:t>.</w:t>
             </w:r>
           </w:p>
         </w:tc>
@@ -44827,9 +44849,9 @@
       <w:pPr>
         <w:pStyle w:val="Ttulo1"/>
       </w:pPr>
-      <w:bookmarkStart w:id="59" w:name="_CU033_–_Reanudar"/>
-      <w:bookmarkStart w:id="60" w:name="_Toc477631599"/>
-      <w:bookmarkEnd w:id="59"/>
+      <w:bookmarkStart w:id="58" w:name="_CU033_–_Reanudar"/>
+      <w:bookmarkStart w:id="59" w:name="_Toc477631599"/>
+      <w:bookmarkEnd w:id="58"/>
       <w:r>
         <w:lastRenderedPageBreak/>
         <w:t xml:space="preserve">CU033 – </w:t>
@@ -44840,7 +44862,7 @@
         </w:rPr>
         <w:t>Reanudar Tarea</w:t>
       </w:r>
-      <w:bookmarkEnd w:id="60"/>
+      <w:bookmarkEnd w:id="59"/>
     </w:p>
     <w:tbl>
       <w:tblPr>
@@ -45097,7 +45119,13 @@
               <w:ind w:right="68"/>
             </w:pPr>
             <w:r>
-              <w:t>Una tarea está pausada.</w:t>
+              <w:t>Una tarea</w:t>
+            </w:r>
+            <w:r>
+              <w:t xml:space="preserve"> del operario</w:t>
+            </w:r>
+            <w:r>
+              <w:t xml:space="preserve"> está pausada.</w:t>
             </w:r>
           </w:p>
           <w:p>
@@ -45566,7 +45594,13 @@
               <w:pStyle w:val="Flujoprincipal"/>
             </w:pPr>
             <w:r>
-              <w:t>El sistema cambia el estado de la tarea a en ejecución y guarda los cambios.</w:t>
+              <w:t>El sistema</w:t>
+            </w:r>
+            <w:r>
+              <w:t xml:space="preserve"> guarda la fecha y hora de finalización de la pausa,</w:t>
+            </w:r>
+            <w:r>
+              <w:t xml:space="preserve"> cambia el estado de la tarea a en ejecución y guarda los cambios.</w:t>
             </w:r>
           </w:p>
         </w:tc>
@@ -45890,9 +45924,9 @@
       <w:pPr>
         <w:pStyle w:val="Ttulo1"/>
       </w:pPr>
-      <w:bookmarkStart w:id="61" w:name="_CU034_–_Terminar"/>
-      <w:bookmarkStart w:id="62" w:name="_Toc477631600"/>
-      <w:bookmarkEnd w:id="61"/>
+      <w:bookmarkStart w:id="60" w:name="_CU034_–_Terminar"/>
+      <w:bookmarkStart w:id="61" w:name="_Toc477631600"/>
+      <w:bookmarkEnd w:id="60"/>
       <w:r>
         <w:lastRenderedPageBreak/>
         <w:t xml:space="preserve">CU034 – </w:t>
@@ -45903,7 +45937,7 @@
         </w:rPr>
         <w:t>Terminar Tarea</w:t>
       </w:r>
-      <w:bookmarkEnd w:id="62"/>
+      <w:bookmarkEnd w:id="61"/>
     </w:p>
     <w:tbl>
       <w:tblPr>
@@ -46248,7 +46282,16 @@
               <w:ind w:right="68"/>
             </w:pPr>
             <w:r>
-              <w:t>La tarea cambia su estado a terminada.</w:t>
+              <w:t xml:space="preserve">La tarea cambia su estado a </w:t>
+            </w:r>
+            <w:r>
+              <w:rPr>
+                <w:lang w:val="es-ES"/>
+              </w:rPr>
+              <w:t>finalizada</w:t>
+            </w:r>
+            <w:r>
+              <w:t>.</w:t>
             </w:r>
           </w:p>
         </w:tc>
@@ -46314,7 +46357,16 @@
               <w:ind w:right="68"/>
             </w:pPr>
             <w:r>
-              <w:t>La tarea no cambia su estado a terminada.</w:t>
+              <w:t xml:space="preserve">La tarea no cambia su estado a </w:t>
+            </w:r>
+            <w:r>
+              <w:rPr>
+                <w:lang w:val="es-ES"/>
+              </w:rPr>
+              <w:t>finalizada</w:t>
+            </w:r>
+            <w:r>
+              <w:t>.</w:t>
             </w:r>
           </w:p>
         </w:tc>
@@ -46636,7 +46688,31 @@
               <w:rPr>
                 <w:lang w:val="es-ES"/>
               </w:rPr>
-              <w:t>El sistema guarda los datos de la tarea terminada.</w:t>
+              <w:t xml:space="preserve">El sistema </w:t>
+            </w:r>
+            <w:r>
+              <w:rPr>
+                <w:lang w:val="es-ES"/>
+              </w:rPr>
+              <w:t xml:space="preserve">establece la fecha de finalización de la tarea, cambia su estado a finalizada y </w:t>
+            </w:r>
+            <w:r>
+              <w:rPr>
+                <w:lang w:val="es-ES"/>
+              </w:rPr>
+              <w:t xml:space="preserve">guarda </w:t>
+            </w:r>
+            <w:r>
+              <w:rPr>
+                <w:lang w:val="es-ES"/>
+              </w:rPr>
+              <w:t>los cambios</w:t>
+            </w:r>
+            <w:r>
+              <w:rPr>
+                <w:lang w:val="es-ES"/>
+              </w:rPr>
+              <w:t>.</w:t>
             </w:r>
           </w:p>
         </w:tc>
@@ -47002,9 +47078,9 @@
       <w:pPr>
         <w:pStyle w:val="Ttulo1"/>
       </w:pPr>
-      <w:bookmarkStart w:id="63" w:name="_CU035_–_Cancelar"/>
-      <w:bookmarkStart w:id="64" w:name="_Toc477631601"/>
-      <w:bookmarkEnd w:id="63"/>
+      <w:bookmarkStart w:id="62" w:name="_CU035_–_Cancelar"/>
+      <w:bookmarkStart w:id="63" w:name="_Toc477631601"/>
+      <w:bookmarkEnd w:id="62"/>
       <w:r>
         <w:lastRenderedPageBreak/>
         <w:t xml:space="preserve">CU035 – </w:t>
@@ -47015,7 +47091,7 @@
         </w:rPr>
         <w:t>Cancelar Tarea</w:t>
       </w:r>
-      <w:bookmarkEnd w:id="64"/>
+      <w:bookmarkEnd w:id="63"/>
     </w:p>
     <w:tbl>
       <w:tblPr>
@@ -47710,19 +47786,45 @@
               <w:rPr>
                 <w:color w:val="auto"/>
               </w:rPr>
-              <w:t>El sistema cambia el estado de la tarea a planificada y borra los datos</w:t>
+              <w:t>El sistema cambia el es</w:t>
             </w:r>
             <w:r>
               <w:rPr>
                 <w:color w:val="auto"/>
               </w:rPr>
+              <w:t>tado de la tarea a planificada,</w:t>
+            </w:r>
+            <w:r>
+              <w:rPr>
+                <w:color w:val="auto"/>
+              </w:rPr>
+              <w:t xml:space="preserve"> borra los datos</w:t>
+            </w:r>
+            <w:r>
+              <w:rPr>
+                <w:color w:val="auto"/>
+              </w:rPr>
               <w:t xml:space="preserve"> y pausas</w:t>
             </w:r>
             <w:r>
               <w:rPr>
                 <w:color w:val="auto"/>
               </w:rPr>
-              <w:t xml:space="preserve"> de la tarea que fueron generados durante su ejecución.</w:t>
+              <w:t xml:space="preserve"> de la tarea que fueron generados durante su ejecución</w:t>
+            </w:r>
+            <w:r>
+              <w:rPr>
+                <w:color w:val="auto"/>
+              </w:rPr>
+              <w:t xml:space="preserve"> y guarda los cambios</w:t>
+            </w:r>
+            <w:bookmarkStart w:id="64" w:name="_GoBack"/>
+            <w:bookmarkEnd w:id="64"/>
+            <w:r>
+              <w:rPr>
+                <w:color w:val="auto"/>
+              </w:rPr>
+              <w:t>.</w:t>
             </w:r>
           </w:p>
         </w:tc>
@@ -50458,7 +50560,7 @@
             <w:noProof/>
             <w:lang w:val="es-ES"/>
           </w:rPr>
-          <w:t>39</w:t>
+          <w:t>46</w:t>
         </w:r>
         <w:r>
           <w:fldChar w:fldCharType="end"/>
@@ -53371,7 +53473,7 @@
 </file>
 
 <file path=customXml/itemProps1.xml><?xml version="1.0" encoding="utf-8"?>
-<ds:datastoreItem xmlns:ds="http://schemas.openxmlformats.org/officeDocument/2006/customXml" ds:itemID="{5848CFDE-82DA-41A7-B534-89943018B495}">
+<ds:datastoreItem xmlns:ds="http://schemas.openxmlformats.org/officeDocument/2006/customXml" ds:itemID="{BADD7B81-B294-4627-B22C-D4BCEB989802}">
   <ds:schemaRefs>
     <ds:schemaRef ds:uri="http://schemas.openxmlformats.org/officeDocument/2006/bibliography"/>
   </ds:schemaRefs>

</xml_diff>

<commit_message>
Actualizada tabla de índice
</commit_message>
<xml_diff>
--- a/docs/Escenarios de CU.docx
+++ b/docs/Escenarios de CU.docx
@@ -136,23 +136,7 @@
                 <w:rFonts w:eastAsia="Verdana"/>
                 <w:noProof/>
               </w:rPr>
-              <w:t>CU001 – Ver Tar</w:t>
-            </w:r>
-            <w:r>
-              <w:rPr>
-                <w:rStyle w:val="Hipervnculo"/>
-                <w:rFonts w:eastAsia="Verdana"/>
-                <w:noProof/>
-              </w:rPr>
-              <w:t>e</w:t>
-            </w:r>
-            <w:r>
-              <w:rPr>
-                <w:rStyle w:val="Hipervnculo"/>
-                <w:rFonts w:eastAsia="Verdana"/>
-                <w:noProof/>
-              </w:rPr>
-              <w:t>as</w:t>
+              <w:t>CU001 – Ver Tareas</w:t>
             </w:r>
             <w:r>
               <w:rPr>
@@ -193,7 +177,7 @@
                 <w:noProof/>
                 <w:webHidden/>
               </w:rPr>
-              <w:t>3</w:t>
+              <w:t>2</w:t>
             </w:r>
             <w:r>
               <w:rPr>
@@ -266,7 +250,7 @@
                 <w:noProof/>
                 <w:webHidden/>
               </w:rPr>
-              <w:t>5</w:t>
+              <w:t>4</w:t>
             </w:r>
             <w:r>
               <w:rPr>
@@ -339,7 +323,7 @@
                 <w:noProof/>
                 <w:webHidden/>
               </w:rPr>
-              <w:t>6</w:t>
+              <w:t>5</w:t>
             </w:r>
             <w:r>
               <w:rPr>
@@ -412,7 +396,7 @@
                 <w:noProof/>
                 <w:webHidden/>
               </w:rPr>
-              <w:t>7</w:t>
+              <w:t>6</w:t>
             </w:r>
             <w:r>
               <w:rPr>
@@ -485,7 +469,7 @@
                 <w:noProof/>
                 <w:webHidden/>
               </w:rPr>
-              <w:t>8</w:t>
+              <w:t>7</w:t>
             </w:r>
             <w:r>
               <w:rPr>
@@ -558,7 +542,7 @@
                 <w:noProof/>
                 <w:webHidden/>
               </w:rPr>
-              <w:t>10</w:t>
+              <w:t>9</w:t>
             </w:r>
             <w:r>
               <w:rPr>
@@ -631,7 +615,7 @@
                 <w:noProof/>
                 <w:webHidden/>
               </w:rPr>
-              <w:t>12</w:t>
+              <w:t>11</w:t>
             </w:r>
             <w:r>
               <w:rPr>
@@ -704,7 +688,7 @@
                 <w:noProof/>
                 <w:webHidden/>
               </w:rPr>
-              <w:t>13</w:t>
+              <w:t>12</w:t>
             </w:r>
             <w:r>
               <w:rPr>
@@ -777,7 +761,7 @@
                 <w:noProof/>
                 <w:webHidden/>
               </w:rPr>
-              <w:t>15</w:t>
+              <w:t>14</w:t>
             </w:r>
             <w:r>
               <w:rPr>
@@ -850,7 +834,7 @@
                 <w:noProof/>
                 <w:webHidden/>
               </w:rPr>
-              <w:t>17</w:t>
+              <w:t>16</w:t>
             </w:r>
             <w:r>
               <w:rPr>
@@ -923,7 +907,7 @@
                 <w:noProof/>
                 <w:webHidden/>
               </w:rPr>
-              <w:t>18</w:t>
+              <w:t>17</w:t>
             </w:r>
             <w:r>
               <w:rPr>
@@ -996,7 +980,7 @@
                 <w:noProof/>
                 <w:webHidden/>
               </w:rPr>
-              <w:t>19</w:t>
+              <w:t>18</w:t>
             </w:r>
             <w:r>
               <w:rPr>
@@ -1069,7 +1053,7 @@
                 <w:noProof/>
                 <w:webHidden/>
               </w:rPr>
-              <w:t>20</w:t>
+              <w:t>19</w:t>
             </w:r>
             <w:r>
               <w:rPr>
@@ -1142,7 +1126,7 @@
                 <w:noProof/>
                 <w:webHidden/>
               </w:rPr>
-              <w:t>21</w:t>
+              <w:t>20</w:t>
             </w:r>
             <w:r>
               <w:rPr>
@@ -1215,7 +1199,7 @@
                 <w:noProof/>
                 <w:webHidden/>
               </w:rPr>
-              <w:t>22</w:t>
+              <w:t>21</w:t>
             </w:r>
             <w:r>
               <w:rPr>
@@ -1288,7 +1272,7 @@
                 <w:noProof/>
                 <w:webHidden/>
               </w:rPr>
-              <w:t>23</w:t>
+              <w:t>22</w:t>
             </w:r>
             <w:r>
               <w:rPr>
@@ -1361,7 +1345,7 @@
                 <w:noProof/>
                 <w:webHidden/>
               </w:rPr>
-              <w:t>24</w:t>
+              <w:t>23</w:t>
             </w:r>
             <w:r>
               <w:rPr>
@@ -1434,7 +1418,7 @@
                 <w:noProof/>
                 <w:webHidden/>
               </w:rPr>
-              <w:t>25</w:t>
+              <w:t>24</w:t>
             </w:r>
             <w:r>
               <w:rPr>
@@ -1507,7 +1491,7 @@
                 <w:noProof/>
                 <w:webHidden/>
               </w:rPr>
-              <w:t>26</w:t>
+              <w:t>25</w:t>
             </w:r>
             <w:r>
               <w:rPr>
@@ -1580,7 +1564,7 @@
                 <w:noProof/>
                 <w:webHidden/>
               </w:rPr>
-              <w:t>27</w:t>
+              <w:t>26</w:t>
             </w:r>
             <w:r>
               <w:rPr>
@@ -1653,7 +1637,7 @@
                 <w:noProof/>
                 <w:webHidden/>
               </w:rPr>
-              <w:t>28</w:t>
+              <w:t>27</w:t>
             </w:r>
             <w:r>
               <w:rPr>
@@ -1726,7 +1710,7 @@
                 <w:noProof/>
                 <w:webHidden/>
               </w:rPr>
-              <w:t>29</w:t>
+              <w:t>28</w:t>
             </w:r>
             <w:r>
               <w:rPr>
@@ -1799,7 +1783,7 @@
                 <w:noProof/>
                 <w:webHidden/>
               </w:rPr>
-              <w:t>30</w:t>
+              <w:t>29</w:t>
             </w:r>
             <w:r>
               <w:rPr>
@@ -1872,7 +1856,7 @@
                 <w:noProof/>
                 <w:webHidden/>
               </w:rPr>
-              <w:t>32</w:t>
+              <w:t>31</w:t>
             </w:r>
             <w:r>
               <w:rPr>
@@ -1945,7 +1929,7 @@
                 <w:noProof/>
                 <w:webHidden/>
               </w:rPr>
-              <w:t>34</w:t>
+              <w:t>33</w:t>
             </w:r>
             <w:r>
               <w:rPr>
@@ -2018,7 +2002,7 @@
                 <w:noProof/>
                 <w:webHidden/>
               </w:rPr>
-              <w:t>35</w:t>
+              <w:t>34</w:t>
             </w:r>
             <w:r>
               <w:rPr>
@@ -2091,7 +2075,7 @@
                 <w:noProof/>
                 <w:webHidden/>
               </w:rPr>
-              <w:t>37</w:t>
+              <w:t>36</w:t>
             </w:r>
             <w:r>
               <w:rPr>
@@ -2164,7 +2148,7 @@
                 <w:noProof/>
                 <w:webHidden/>
               </w:rPr>
-              <w:t>38</w:t>
+              <w:t>37</w:t>
             </w:r>
             <w:r>
               <w:rPr>
@@ -2707,23 +2691,7 @@
                 <w:rFonts w:eastAsia="Verdana"/>
                 <w:noProof/>
               </w:rPr>
-              <w:t>CU036 – Autenticar Admini</w:t>
-            </w:r>
-            <w:r>
-              <w:rPr>
-                <w:rStyle w:val="Hipervnculo"/>
-                <w:rFonts w:eastAsia="Verdana"/>
-                <w:noProof/>
-              </w:rPr>
-              <w:t>s</w:t>
-            </w:r>
-            <w:r>
-              <w:rPr>
-                <w:rStyle w:val="Hipervnculo"/>
-                <w:rFonts w:eastAsia="Verdana"/>
-                <w:noProof/>
-              </w:rPr>
-              <w:t>trador</w:t>
+              <w:t>CU036 – Autenticar Administrador</w:t>
             </w:r>
             <w:r>
               <w:rPr>
@@ -2794,7 +2762,23 @@
                 <w:rFonts w:eastAsia="Verdana"/>
                 <w:noProof/>
               </w:rPr>
-              <w:t>CU037 – Ver Estadísticas</w:t>
+              <w:t>CU037 – V</w:t>
+            </w:r>
+            <w:r>
+              <w:rPr>
+                <w:rStyle w:val="Hipervnculo"/>
+                <w:rFonts w:eastAsia="Verdana"/>
+                <w:noProof/>
+              </w:rPr>
+              <w:t>e</w:t>
+            </w:r>
+            <w:r>
+              <w:rPr>
+                <w:rStyle w:val="Hipervnculo"/>
+                <w:rFonts w:eastAsia="Verdana"/>
+                <w:noProof/>
+              </w:rPr>
+              <w:t>r Estadísticas</w:t>
             </w:r>
             <w:r>
               <w:rPr>
@@ -50859,7 +50843,7 @@
             <w:noProof/>
             <w:lang w:val="es-ES"/>
           </w:rPr>
-          <w:t>20</w:t>
+          <w:t>1</w:t>
         </w:r>
         <w:r>
           <w:fldChar w:fldCharType="end"/>
@@ -53778,7 +53762,7 @@
 </file>
 
 <file path=customXml/itemProps1.xml><?xml version="1.0" encoding="utf-8"?>
-<ds:datastoreItem xmlns:ds="http://schemas.openxmlformats.org/officeDocument/2006/customXml" ds:itemID="{26D26D6D-443B-4796-852A-37B57DCAF084}">
+<ds:datastoreItem xmlns:ds="http://schemas.openxmlformats.org/officeDocument/2006/customXml" ds:itemID="{668D7C00-15E8-4200-BE57-A33208FFD2AD}">
   <ds:schemaRefs>
     <ds:schemaRef ds:uri="http://schemas.openxmlformats.org/officeDocument/2006/bibliography"/>
   </ds:schemaRefs>

</xml_diff>